<commit_message>
added framework and possible ideas
</commit_message>
<xml_diff>
--- a/Voorstel.docx
+++ b/Voorstel.docx
@@ -3,18 +3,405 @@
 <w:document xmlns:wpc="http://schemas.microsoft.com/office/word/2010/wordprocessingCanvas" xmlns:cx="http://schemas.microsoft.com/office/drawing/2014/chartex" xmlns:cx1="http://schemas.microsoft.com/office/drawing/2015/9/8/chartex" xmlns:cx2="http://schemas.microsoft.com/office/drawing/2015/10/21/chartex" xmlns:cx3="http://schemas.microsoft.com/office/drawing/2016/5/9/chartex" xmlns:cx4="http://schemas.microsoft.com/office/drawing/2016/5/10/chartex" xmlns:cx5="http://schemas.microsoft.com/office/drawing/2016/5/11/chartex" xmlns:cx6="http://schemas.microsoft.com/office/drawing/2016/5/12/chartex" xmlns:cx7="http://schemas.microsoft.com/office/drawing/2016/5/13/chartex" xmlns:cx8="http://schemas.microsoft.com/office/drawing/2016/5/14/chartex" xmlns:mc="http://schemas.openxmlformats.org/markup-compatibility/2006" xmlns:aink="http://schemas.microsoft.com/office/drawing/2016/ink" xmlns:am3d="http://schemas.microsoft.com/office/drawing/2017/model3d" xmlns:o="urn:schemas-microsoft-com:office:office" xmlns:oel="http://schemas.microsoft.com/office/2019/extlst" xmlns:r="http://schemas.openxmlformats.org/officeDocument/2006/relationships" xmlns:m="http://schemas.openxmlformats.org/officeDocument/2006/math" xmlns:v="urn:schemas-microsoft-com:vml" xmlns:wp14="http://schemas.microsoft.com/office/word/2010/wordprocessingDrawing" xmlns:wp="http://schemas.openxmlformats.org/drawingml/2006/wordprocessingDrawing" xmlns:w10="urn:schemas-microsoft-com:office:word" xmlns:w="http://schemas.openxmlformats.org/wordprocessingml/2006/main" xmlns:w14="http://schemas.microsoft.com/office/word/2010/wordml" xmlns:w15="http://schemas.microsoft.com/office/word/2012/wordml" xmlns:w16cex="http://schemas.microsoft.com/office/word/2018/wordml/cex" xmlns:w16cid="http://schemas.microsoft.com/office/word/2016/wordml/cid" xmlns:w16="http://schemas.microsoft.com/office/word/2018/wordml" xmlns:w16sdtdh="http://schemas.microsoft.com/office/word/2020/wordml/sdtdatahash" xmlns:w16se="http://schemas.microsoft.com/office/word/2015/wordml/symex" xmlns:wpg="http://schemas.microsoft.com/office/word/2010/wordprocessingGroup" xmlns:wpi="http://schemas.microsoft.com/office/word/2010/wordprocessingInk" xmlns:wne="http://schemas.microsoft.com/office/word/2006/wordml" xmlns:wps="http://schemas.microsoft.com/office/word/2010/wordprocessingShape" mc:Ignorable="w14 w15 w16se w16cid w16 w16cex w16sdtdh wp14">
   <w:body>
     <w:p>
-      <w:r>
-        <w:t>D*: dynamic A*</w:t>
+      <w:pPr>
+        <w:pStyle w:val="Kop1"/>
+      </w:pPr>
+      <w:r>
+        <w:t>Titel idee</w:t>
+      </w:r>
+    </w:p>
+    <w:p>
+      <w:pPr>
+        <w:rPr>
+          <w:lang w:val="en-GB"/>
+        </w:rPr>
+      </w:pPr>
+      <w:r>
+        <w:rPr>
+          <w:lang w:val="en-GB"/>
+        </w:rPr>
+        <w:t xml:space="preserve">Simulating ant colony </w:t>
+      </w:r>
+      <w:proofErr w:type="spellStart"/>
+      <w:r>
+        <w:rPr>
+          <w:lang w:val="en-GB"/>
+        </w:rPr>
+        <w:t>behavior</w:t>
+      </w:r>
+      <w:proofErr w:type="spellEnd"/>
+      <w:r>
+        <w:rPr>
+          <w:lang w:val="en-GB"/>
+        </w:rPr>
+        <w:t xml:space="preserve"> u</w:t>
+      </w:r>
+      <w:r>
+        <w:rPr>
+          <w:lang w:val="en-GB"/>
+        </w:rPr>
+        <w:t xml:space="preserve">sing influence maps and steering </w:t>
+      </w:r>
+      <w:proofErr w:type="spellStart"/>
+      <w:r>
+        <w:rPr>
+          <w:lang w:val="en-GB"/>
+        </w:rPr>
+        <w:t>behaviors</w:t>
+      </w:r>
+      <w:proofErr w:type="spellEnd"/>
+      <w:r>
+        <w:rPr>
+          <w:lang w:val="en-GB"/>
+        </w:rPr>
+        <w:t>.</w:t>
+      </w:r>
+    </w:p>
+    <w:p>
+      <w:r>
+        <w:t xml:space="preserve">(probeer een mieren kolonie te simuleren met behulp van </w:t>
+      </w:r>
+      <w:proofErr w:type="spellStart"/>
+      <w:r>
+        <w:t>influenc</w:t>
+      </w:r>
+      <w:r>
+        <w:t>e</w:t>
+      </w:r>
+      <w:proofErr w:type="spellEnd"/>
+      <w:r>
+        <w:t xml:space="preserve"> </w:t>
+      </w:r>
+      <w:proofErr w:type="spellStart"/>
+      <w:r>
+        <w:t>maps</w:t>
+      </w:r>
+      <w:proofErr w:type="spellEnd"/>
+      <w:r>
+        <w:t xml:space="preserve">, steering </w:t>
+      </w:r>
+      <w:proofErr w:type="spellStart"/>
+      <w:r>
+        <w:t>behaviors</w:t>
+      </w:r>
+      <w:proofErr w:type="spellEnd"/>
+      <w:r>
+        <w:t xml:space="preserve"> en </w:t>
+      </w:r>
+      <w:proofErr w:type="spellStart"/>
+      <w:r>
+        <w:t>decision</w:t>
+      </w:r>
+      <w:proofErr w:type="spellEnd"/>
+      <w:r>
+        <w:t xml:space="preserve"> making</w:t>
+      </w:r>
+      <w:r>
+        <w:t>)</w:t>
+      </w:r>
+      <w:r>
+        <w:t>.</w:t>
+      </w:r>
+    </w:p>
+    <w:p>
+      <w:r>
+        <w:t xml:space="preserve">Doe opzoekwerk naar mieren, </w:t>
+      </w:r>
+      <w:proofErr w:type="spellStart"/>
+      <w:r>
+        <w:t>influence</w:t>
+      </w:r>
+      <w:proofErr w:type="spellEnd"/>
+      <w:r>
+        <w:t xml:space="preserve"> </w:t>
+      </w:r>
+      <w:proofErr w:type="spellStart"/>
+      <w:r>
+        <w:t>maps</w:t>
+      </w:r>
+      <w:proofErr w:type="spellEnd"/>
+      <w:r>
+        <w:t xml:space="preserve">, steering </w:t>
+      </w:r>
+      <w:proofErr w:type="spellStart"/>
+      <w:r>
+        <w:t>behaviors</w:t>
+      </w:r>
+      <w:proofErr w:type="spellEnd"/>
+      <w:r>
+        <w:t xml:space="preserve"> en </w:t>
+      </w:r>
+      <w:proofErr w:type="spellStart"/>
+      <w:r>
+        <w:t>decision</w:t>
+      </w:r>
+      <w:proofErr w:type="spellEnd"/>
+      <w:r>
+        <w:t xml:space="preserve"> making en plaats dat in uw </w:t>
+      </w:r>
+      <w:proofErr w:type="spellStart"/>
+      <w:r>
+        <w:t>read</w:t>
+      </w:r>
+      <w:proofErr w:type="spellEnd"/>
+      <w:r>
+        <w:t xml:space="preserve"> mee. Combineer ze en schrijf uw </w:t>
+      </w:r>
+      <w:proofErr w:type="spellStart"/>
+      <w:r>
+        <w:t>findings</w:t>
+      </w:r>
+      <w:proofErr w:type="spellEnd"/>
+      <w:r>
+        <w:t xml:space="preserve"> op. Het is ok als het niet 100% gelukt is, trek er uw conclusies uit. Voeg ook meer </w:t>
+      </w:r>
+      <w:proofErr w:type="spellStart"/>
+      <w:r>
+        <w:t>ants</w:t>
+      </w:r>
+      <w:proofErr w:type="spellEnd"/>
+      <w:r>
+        <w:t xml:space="preserve"> toe(</w:t>
+      </w:r>
+      <w:proofErr w:type="spellStart"/>
+      <w:r>
+        <w:t>fighter</w:t>
+      </w:r>
+      <w:proofErr w:type="spellEnd"/>
+      <w:r>
+        <w:t xml:space="preserve"> </w:t>
+      </w:r>
+      <w:proofErr w:type="spellStart"/>
+      <w:r>
+        <w:t>ants</w:t>
+      </w:r>
+      <w:proofErr w:type="spellEnd"/>
+      <w:r>
+        <w:t xml:space="preserve">, </w:t>
+      </w:r>
+      <w:proofErr w:type="spellStart"/>
+      <w:r>
+        <w:t>eggs</w:t>
+      </w:r>
+      <w:proofErr w:type="spellEnd"/>
+      <w:r>
+        <w:t xml:space="preserve">, </w:t>
+      </w:r>
+      <w:proofErr w:type="spellStart"/>
+      <w:r>
+        <w:t>enemies</w:t>
+      </w:r>
+      <w:proofErr w:type="spellEnd"/>
+      <w:r>
+        <w:t>).</w:t>
       </w:r>
     </w:p>
     <w:p/>
-    <w:p>
-      <w:hyperlink r:id="rId4" w:history="1">
+    <w:p/>
+    <w:p>
+      <w:r>
+        <w:t xml:space="preserve">Zoek op wat beter </w:t>
+      </w:r>
+      <w:proofErr w:type="spellStart"/>
+      <w:r>
+        <w:t>Propagation</w:t>
+      </w:r>
+      <w:proofErr w:type="spellEnd"/>
+      <w:r>
+        <w:t xml:space="preserve"> </w:t>
+      </w:r>
+      <w:r>
+        <w:t>manieren zijn, stel tabellen op die ze met elkaar vergelijken.</w:t>
+      </w:r>
+    </w:p>
+    <w:p>
+      <w:r>
+        <w:t>Zoek op hoe meerdere info in 1 map te combineren.</w:t>
+      </w:r>
+    </w:p>
+    <w:p/>
+    <w:p>
+      <w:pPr>
+        <w:pStyle w:val="Kop1"/>
+      </w:pPr>
+      <w:r>
+        <w:t>Info die handig kan zijn:</w:t>
+      </w:r>
+    </w:p>
+    <w:p>
+      <w:pPr>
+        <w:numPr>
+          <w:ilvl w:val="0"/>
+          <w:numId w:val="2"/>
+        </w:numPr>
+      </w:pPr>
+      <w:r>
+        <w:rPr>
+          <w:lang w:val="en-GB"/>
+        </w:rPr>
+        <w:t xml:space="preserve">Situation Summary -- Influence maps do a great job of summarizing all the little details in the world and making them easy to understand at a glance. Who's in control of what area? Where are the borders between the territories? </w:t>
+      </w:r>
+      <w:r>
+        <w:t xml:space="preserve">How </w:t>
+      </w:r>
+      <w:proofErr w:type="spellStart"/>
+      <w:r>
+        <w:t>much</w:t>
+      </w:r>
+      <w:proofErr w:type="spellEnd"/>
+      <w:r>
+        <w:t xml:space="preserve"> </w:t>
+      </w:r>
+      <w:proofErr w:type="spellStart"/>
+      <w:r>
+        <w:t>enemy</w:t>
+      </w:r>
+      <w:proofErr w:type="spellEnd"/>
+      <w:r>
+        <w:t xml:space="preserve"> </w:t>
+      </w:r>
+      <w:proofErr w:type="spellStart"/>
+      <w:r>
+        <w:t>presence</w:t>
+      </w:r>
+      <w:proofErr w:type="spellEnd"/>
+      <w:r>
+        <w:t xml:space="preserve"> is </w:t>
+      </w:r>
+      <w:proofErr w:type="spellStart"/>
+      <w:r>
+        <w:t>there</w:t>
+      </w:r>
+      <w:proofErr w:type="spellEnd"/>
+      <w:r>
+        <w:t xml:space="preserve"> in </w:t>
+      </w:r>
+      <w:proofErr w:type="spellStart"/>
+      <w:r>
+        <w:t>each</w:t>
+      </w:r>
+      <w:proofErr w:type="spellEnd"/>
+      <w:r>
+        <w:t xml:space="preserve"> area?</w:t>
+      </w:r>
+    </w:p>
+    <w:p>
+      <w:pPr>
+        <w:numPr>
+          <w:ilvl w:val="0"/>
+          <w:numId w:val="2"/>
+        </w:numPr>
+        <w:rPr>
+          <w:lang w:val="en-GB"/>
+        </w:rPr>
+      </w:pPr>
+      <w:r>
+        <w:rPr>
+          <w:lang w:val="en-GB"/>
+        </w:rPr>
+        <w:t>Historical Statistics -- Beyond just storing information about the current situation, influence maps can also remember what happened for a certain period of time. Was this area being assaulted? How well did my previous attack go?</w:t>
+      </w:r>
+    </w:p>
+    <w:p>
+      <w:pPr>
+        <w:numPr>
+          <w:ilvl w:val="0"/>
+          <w:numId w:val="2"/>
+        </w:numPr>
+        <w:rPr>
+          <w:lang w:val="en-GB"/>
+        </w:rPr>
+      </w:pPr>
+      <w:r>
+        <w:rPr>
+          <w:lang w:val="en-GB"/>
+        </w:rPr>
+        <w:t>Future Predictions -- An often ignored aspect of influence maps, they can also help predict the future. Using the map of the terrain, you can figure out where an enemy would go and how his influence would extend in the future.</w:t>
+      </w:r>
+    </w:p>
+    <w:p>
+      <w:pPr>
+        <w:rPr>
+          <w:lang w:val="en-GB"/>
+        </w:rPr>
+      </w:pPr>
+    </w:p>
+    <w:p>
+      <w:pPr>
+        <w:rPr>
+          <w:lang w:val="en-GB"/>
+        </w:rPr>
+      </w:pPr>
+    </w:p>
+    <w:p>
+      <w:pPr>
+        <w:rPr>
+          <w:lang w:val="en-GB"/>
+        </w:rPr>
+      </w:pPr>
+    </w:p>
+    <w:p>
+      <w:pPr>
+        <w:rPr>
+          <w:lang w:val="en-GB"/>
+        </w:rPr>
+      </w:pPr>
+    </w:p>
+    <w:p>
+      <w:pPr>
+        <w:rPr>
+          <w:lang w:val="en-GB"/>
+        </w:rPr>
+      </w:pPr>
+    </w:p>
+    <w:p>
+      <w:pPr>
+        <w:pStyle w:val="Kop1"/>
+      </w:pPr>
+      <w:r>
+        <w:t>Bronnen:</w:t>
+      </w:r>
+    </w:p>
+    <w:p/>
+    <w:p>
+      <w:r>
+        <w:t>chrome-extension://efaidnbmnnnibpcajpcglclefindmkaj/https://www.diva-portal.org/smash/get/diva2:1332110/FULLTEXT01.pdf</w:t>
+      </w:r>
+    </w:p>
+    <w:p/>
+    <w:p>
+      <w:r>
+        <w:lastRenderedPageBreak/>
+        <w:t>chrome-extension://efaidnbmnnnibpcajpcglclefindmkaj/https://www.gameaipro.com/GameAIPro2/GameAIPro2_Chapter30_Modular_Tactical_Influence_Maps.pdf</w:t>
+      </w:r>
+    </w:p>
+    <w:p>
+      <w:hyperlink r:id="rId5" w:history="1">
         <w:r>
           <w:rPr>
             <w:rStyle w:val="Hyperlink"/>
           </w:rPr>
-          <w:t>https://en.wikipedia.org/wiki/D*</w:t>
+          <w:t>https://harrykent.games/game-ai/influence-mapping/</w:t>
+        </w:r>
+      </w:hyperlink>
+    </w:p>
+    <w:p>
+      <w:hyperlink r:id="rId6" w:history="1">
+        <w:r>
+          <w:rPr>
+            <w:rStyle w:val="Hyperlink"/>
+          </w:rPr>
+          <w:t>https://vimeo.com/23913640</w:t>
+        </w:r>
+      </w:hyperlink>
+    </w:p>
+    <w:p>
+      <w:hyperlink r:id="rId7" w:history="1">
+        <w:r>
+          <w:rPr>
+            <w:rStyle w:val="Hyperlink"/>
+          </w:rPr>
+          <w:t>https://www.gamedev.net/tutorials/programming/artificial-intelligence/the-core-mechanics-of-influence-mapping-r2799/</w:t>
         </w:r>
       </w:hyperlink>
     </w:p>
@@ -27,6 +414,315 @@
     </w:sectPr>
   </w:body>
 </w:document>
+</file>
+
+<file path=word/numbering.xml><?xml version="1.0" encoding="utf-8"?>
+<w:numbering xmlns:wpc="http://schemas.microsoft.com/office/word/2010/wordprocessingCanvas" xmlns:cx="http://schemas.microsoft.com/office/drawing/2014/chartex" xmlns:cx1="http://schemas.microsoft.com/office/drawing/2015/9/8/chartex" xmlns:cx2="http://schemas.microsoft.com/office/drawing/2015/10/21/chartex" xmlns:cx3="http://schemas.microsoft.com/office/drawing/2016/5/9/chartex" xmlns:cx4="http://schemas.microsoft.com/office/drawing/2016/5/10/chartex" xmlns:cx5="http://schemas.microsoft.com/office/drawing/2016/5/11/chartex" xmlns:cx6="http://schemas.microsoft.com/office/drawing/2016/5/12/chartex" xmlns:cx7="http://schemas.microsoft.com/office/drawing/2016/5/13/chartex" xmlns:cx8="http://schemas.microsoft.com/office/drawing/2016/5/14/chartex" xmlns:mc="http://schemas.openxmlformats.org/markup-compatibility/2006" xmlns:aink="http://schemas.microsoft.com/office/drawing/2016/ink" xmlns:am3d="http://schemas.microsoft.com/office/drawing/2017/model3d" xmlns:o="urn:schemas-microsoft-com:office:office" xmlns:oel="http://schemas.microsoft.com/office/2019/extlst" xmlns:r="http://schemas.openxmlformats.org/officeDocument/2006/relationships" xmlns:m="http://schemas.openxmlformats.org/officeDocument/2006/math" xmlns:v="urn:schemas-microsoft-com:vml" xmlns:wp14="http://schemas.microsoft.com/office/word/2010/wordprocessingDrawing" xmlns:wp="http://schemas.openxmlformats.org/drawingml/2006/wordprocessingDrawing" xmlns:w10="urn:schemas-microsoft-com:office:word" xmlns:w="http://schemas.openxmlformats.org/wordprocessingml/2006/main" xmlns:w14="http://schemas.microsoft.com/office/word/2010/wordml" xmlns:w15="http://schemas.microsoft.com/office/word/2012/wordml" xmlns:w16cex="http://schemas.microsoft.com/office/word/2018/wordml/cex" xmlns:w16cid="http://schemas.microsoft.com/office/word/2016/wordml/cid" xmlns:w16="http://schemas.microsoft.com/office/word/2018/wordml" xmlns:w16sdtdh="http://schemas.microsoft.com/office/word/2020/wordml/sdtdatahash" xmlns:w16se="http://schemas.microsoft.com/office/word/2015/wordml/symex" xmlns:wpg="http://schemas.microsoft.com/office/word/2010/wordprocessingGroup" xmlns:wpi="http://schemas.microsoft.com/office/word/2010/wordprocessingInk" xmlns:wne="http://schemas.microsoft.com/office/word/2006/wordml" xmlns:wps="http://schemas.microsoft.com/office/word/2010/wordprocessingShape" mc:Ignorable="w14 w15 w16se w16cid w16 w16cex w16sdtdh wp14">
+  <w:abstractNum w:abstractNumId="0" w15:restartNumberingAfterBreak="0">
+    <w:nsid w:val="21D4746B"/>
+    <w:multiLevelType w:val="multilevel"/>
+    <w:tmpl w:val="097C369E"/>
+    <w:lvl w:ilvl="0">
+      <w:start w:val="1"/>
+      <w:numFmt w:val="bullet"/>
+      <w:lvlText w:val=""/>
+      <w:lvlJc w:val="left"/>
+      <w:pPr>
+        <w:tabs>
+          <w:tab w:val="num" w:pos="720"/>
+        </w:tabs>
+        <w:ind w:left="720" w:hanging="360"/>
+      </w:pPr>
+      <w:rPr>
+        <w:rFonts w:ascii="Symbol" w:hAnsi="Symbol" w:hint="default"/>
+        <w:sz w:val="20"/>
+      </w:rPr>
+    </w:lvl>
+    <w:lvl w:ilvl="1" w:tentative="1">
+      <w:start w:val="1"/>
+      <w:numFmt w:val="bullet"/>
+      <w:lvlText w:val="o"/>
+      <w:lvlJc w:val="left"/>
+      <w:pPr>
+        <w:tabs>
+          <w:tab w:val="num" w:pos="1440"/>
+        </w:tabs>
+        <w:ind w:left="1440" w:hanging="360"/>
+      </w:pPr>
+      <w:rPr>
+        <w:rFonts w:ascii="Courier New" w:hAnsi="Courier New" w:hint="default"/>
+        <w:sz w:val="20"/>
+      </w:rPr>
+    </w:lvl>
+    <w:lvl w:ilvl="2" w:tentative="1">
+      <w:start w:val="1"/>
+      <w:numFmt w:val="bullet"/>
+      <w:lvlText w:val=""/>
+      <w:lvlJc w:val="left"/>
+      <w:pPr>
+        <w:tabs>
+          <w:tab w:val="num" w:pos="2160"/>
+        </w:tabs>
+        <w:ind w:left="2160" w:hanging="360"/>
+      </w:pPr>
+      <w:rPr>
+        <w:rFonts w:ascii="Wingdings" w:hAnsi="Wingdings" w:hint="default"/>
+        <w:sz w:val="20"/>
+      </w:rPr>
+    </w:lvl>
+    <w:lvl w:ilvl="3" w:tentative="1">
+      <w:start w:val="1"/>
+      <w:numFmt w:val="bullet"/>
+      <w:lvlText w:val=""/>
+      <w:lvlJc w:val="left"/>
+      <w:pPr>
+        <w:tabs>
+          <w:tab w:val="num" w:pos="2880"/>
+        </w:tabs>
+        <w:ind w:left="2880" w:hanging="360"/>
+      </w:pPr>
+      <w:rPr>
+        <w:rFonts w:ascii="Wingdings" w:hAnsi="Wingdings" w:hint="default"/>
+        <w:sz w:val="20"/>
+      </w:rPr>
+    </w:lvl>
+    <w:lvl w:ilvl="4" w:tentative="1">
+      <w:start w:val="1"/>
+      <w:numFmt w:val="bullet"/>
+      <w:lvlText w:val=""/>
+      <w:lvlJc w:val="left"/>
+      <w:pPr>
+        <w:tabs>
+          <w:tab w:val="num" w:pos="3600"/>
+        </w:tabs>
+        <w:ind w:left="3600" w:hanging="360"/>
+      </w:pPr>
+      <w:rPr>
+        <w:rFonts w:ascii="Wingdings" w:hAnsi="Wingdings" w:hint="default"/>
+        <w:sz w:val="20"/>
+      </w:rPr>
+    </w:lvl>
+    <w:lvl w:ilvl="5" w:tentative="1">
+      <w:start w:val="1"/>
+      <w:numFmt w:val="bullet"/>
+      <w:lvlText w:val=""/>
+      <w:lvlJc w:val="left"/>
+      <w:pPr>
+        <w:tabs>
+          <w:tab w:val="num" w:pos="4320"/>
+        </w:tabs>
+        <w:ind w:left="4320" w:hanging="360"/>
+      </w:pPr>
+      <w:rPr>
+        <w:rFonts w:ascii="Wingdings" w:hAnsi="Wingdings" w:hint="default"/>
+        <w:sz w:val="20"/>
+      </w:rPr>
+    </w:lvl>
+    <w:lvl w:ilvl="6" w:tentative="1">
+      <w:start w:val="1"/>
+      <w:numFmt w:val="bullet"/>
+      <w:lvlText w:val=""/>
+      <w:lvlJc w:val="left"/>
+      <w:pPr>
+        <w:tabs>
+          <w:tab w:val="num" w:pos="5040"/>
+        </w:tabs>
+        <w:ind w:left="5040" w:hanging="360"/>
+      </w:pPr>
+      <w:rPr>
+        <w:rFonts w:ascii="Wingdings" w:hAnsi="Wingdings" w:hint="default"/>
+        <w:sz w:val="20"/>
+      </w:rPr>
+    </w:lvl>
+    <w:lvl w:ilvl="7" w:tentative="1">
+      <w:start w:val="1"/>
+      <w:numFmt w:val="bullet"/>
+      <w:lvlText w:val=""/>
+      <w:lvlJc w:val="left"/>
+      <w:pPr>
+        <w:tabs>
+          <w:tab w:val="num" w:pos="5760"/>
+        </w:tabs>
+        <w:ind w:left="5760" w:hanging="360"/>
+      </w:pPr>
+      <w:rPr>
+        <w:rFonts w:ascii="Wingdings" w:hAnsi="Wingdings" w:hint="default"/>
+        <w:sz w:val="20"/>
+      </w:rPr>
+    </w:lvl>
+    <w:lvl w:ilvl="8" w:tentative="1">
+      <w:start w:val="1"/>
+      <w:numFmt w:val="bullet"/>
+      <w:lvlText w:val=""/>
+      <w:lvlJc w:val="left"/>
+      <w:pPr>
+        <w:tabs>
+          <w:tab w:val="num" w:pos="6480"/>
+        </w:tabs>
+        <w:ind w:left="6480" w:hanging="360"/>
+      </w:pPr>
+      <w:rPr>
+        <w:rFonts w:ascii="Wingdings" w:hAnsi="Wingdings" w:hint="default"/>
+        <w:sz w:val="20"/>
+      </w:rPr>
+    </w:lvl>
+  </w:abstractNum>
+  <w:abstractNum w:abstractNumId="1" w15:restartNumberingAfterBreak="0">
+    <w:nsid w:val="7C5B0749"/>
+    <w:multiLevelType w:val="multilevel"/>
+    <w:tmpl w:val="52D044CE"/>
+    <w:lvl w:ilvl="0">
+      <w:start w:val="1"/>
+      <w:numFmt w:val="bullet"/>
+      <w:lvlText w:val=""/>
+      <w:lvlJc w:val="left"/>
+      <w:pPr>
+        <w:tabs>
+          <w:tab w:val="num" w:pos="720"/>
+        </w:tabs>
+        <w:ind w:left="720" w:hanging="360"/>
+      </w:pPr>
+      <w:rPr>
+        <w:rFonts w:ascii="Symbol" w:hAnsi="Symbol" w:hint="default"/>
+        <w:sz w:val="20"/>
+      </w:rPr>
+    </w:lvl>
+    <w:lvl w:ilvl="1" w:tentative="1">
+      <w:start w:val="1"/>
+      <w:numFmt w:val="bullet"/>
+      <w:lvlText w:val="o"/>
+      <w:lvlJc w:val="left"/>
+      <w:pPr>
+        <w:tabs>
+          <w:tab w:val="num" w:pos="1440"/>
+        </w:tabs>
+        <w:ind w:left="1440" w:hanging="360"/>
+      </w:pPr>
+      <w:rPr>
+        <w:rFonts w:ascii="Courier New" w:hAnsi="Courier New" w:hint="default"/>
+        <w:sz w:val="20"/>
+      </w:rPr>
+    </w:lvl>
+    <w:lvl w:ilvl="2" w:tentative="1">
+      <w:start w:val="1"/>
+      <w:numFmt w:val="bullet"/>
+      <w:lvlText w:val=""/>
+      <w:lvlJc w:val="left"/>
+      <w:pPr>
+        <w:tabs>
+          <w:tab w:val="num" w:pos="2160"/>
+        </w:tabs>
+        <w:ind w:left="2160" w:hanging="360"/>
+      </w:pPr>
+      <w:rPr>
+        <w:rFonts w:ascii="Wingdings" w:hAnsi="Wingdings" w:hint="default"/>
+        <w:sz w:val="20"/>
+      </w:rPr>
+    </w:lvl>
+    <w:lvl w:ilvl="3" w:tentative="1">
+      <w:start w:val="1"/>
+      <w:numFmt w:val="bullet"/>
+      <w:lvlText w:val=""/>
+      <w:lvlJc w:val="left"/>
+      <w:pPr>
+        <w:tabs>
+          <w:tab w:val="num" w:pos="2880"/>
+        </w:tabs>
+        <w:ind w:left="2880" w:hanging="360"/>
+      </w:pPr>
+      <w:rPr>
+        <w:rFonts w:ascii="Wingdings" w:hAnsi="Wingdings" w:hint="default"/>
+        <w:sz w:val="20"/>
+      </w:rPr>
+    </w:lvl>
+    <w:lvl w:ilvl="4" w:tentative="1">
+      <w:start w:val="1"/>
+      <w:numFmt w:val="bullet"/>
+      <w:lvlText w:val=""/>
+      <w:lvlJc w:val="left"/>
+      <w:pPr>
+        <w:tabs>
+          <w:tab w:val="num" w:pos="3600"/>
+        </w:tabs>
+        <w:ind w:left="3600" w:hanging="360"/>
+      </w:pPr>
+      <w:rPr>
+        <w:rFonts w:ascii="Wingdings" w:hAnsi="Wingdings" w:hint="default"/>
+        <w:sz w:val="20"/>
+      </w:rPr>
+    </w:lvl>
+    <w:lvl w:ilvl="5" w:tentative="1">
+      <w:start w:val="1"/>
+      <w:numFmt w:val="bullet"/>
+      <w:lvlText w:val=""/>
+      <w:lvlJc w:val="left"/>
+      <w:pPr>
+        <w:tabs>
+          <w:tab w:val="num" w:pos="4320"/>
+        </w:tabs>
+        <w:ind w:left="4320" w:hanging="360"/>
+      </w:pPr>
+      <w:rPr>
+        <w:rFonts w:ascii="Wingdings" w:hAnsi="Wingdings" w:hint="default"/>
+        <w:sz w:val="20"/>
+      </w:rPr>
+    </w:lvl>
+    <w:lvl w:ilvl="6" w:tentative="1">
+      <w:start w:val="1"/>
+      <w:numFmt w:val="bullet"/>
+      <w:lvlText w:val=""/>
+      <w:lvlJc w:val="left"/>
+      <w:pPr>
+        <w:tabs>
+          <w:tab w:val="num" w:pos="5040"/>
+        </w:tabs>
+        <w:ind w:left="5040" w:hanging="360"/>
+      </w:pPr>
+      <w:rPr>
+        <w:rFonts w:ascii="Wingdings" w:hAnsi="Wingdings" w:hint="default"/>
+        <w:sz w:val="20"/>
+      </w:rPr>
+    </w:lvl>
+    <w:lvl w:ilvl="7" w:tentative="1">
+      <w:start w:val="1"/>
+      <w:numFmt w:val="bullet"/>
+      <w:lvlText w:val=""/>
+      <w:lvlJc w:val="left"/>
+      <w:pPr>
+        <w:tabs>
+          <w:tab w:val="num" w:pos="5760"/>
+        </w:tabs>
+        <w:ind w:left="5760" w:hanging="360"/>
+      </w:pPr>
+      <w:rPr>
+        <w:rFonts w:ascii="Wingdings" w:hAnsi="Wingdings" w:hint="default"/>
+        <w:sz w:val="20"/>
+      </w:rPr>
+    </w:lvl>
+    <w:lvl w:ilvl="8" w:tentative="1">
+      <w:start w:val="1"/>
+      <w:numFmt w:val="bullet"/>
+      <w:lvlText w:val=""/>
+      <w:lvlJc w:val="left"/>
+      <w:pPr>
+        <w:tabs>
+          <w:tab w:val="num" w:pos="6480"/>
+        </w:tabs>
+        <w:ind w:left="6480" w:hanging="360"/>
+      </w:pPr>
+      <w:rPr>
+        <w:rFonts w:ascii="Wingdings" w:hAnsi="Wingdings" w:hint="default"/>
+        <w:sz w:val="20"/>
+      </w:rPr>
+    </w:lvl>
+  </w:abstractNum>
+  <w:num w:numId="1" w16cid:durableId="51580696">
+    <w:abstractNumId w:val="1"/>
+  </w:num>
+  <w:num w:numId="2" w16cid:durableId="1569412594">
+    <w:abstractNumId w:val="0"/>
+  </w:num>
+</w:numbering>
 </file>
 
 <file path=word/styles.xml><?xml version="1.0" encoding="utf-8"?>
@@ -430,10 +1126,30 @@
     <w:name w:val="Normal"/>
     <w:qFormat/>
   </w:style>
+  <w:style w:type="paragraph" w:styleId="Kop1">
+    <w:name w:val="heading 1"/>
+    <w:basedOn w:val="Standaard"/>
+    <w:next w:val="Standaard"/>
+    <w:link w:val="Kop1Char"/>
+    <w:uiPriority w:val="9"/>
+    <w:qFormat/>
+    <w:rsid w:val="008C3E22"/>
+    <w:pPr>
+      <w:keepNext/>
+      <w:keepLines/>
+      <w:spacing w:before="240" w:after="0"/>
+      <w:outlineLvl w:val="0"/>
+    </w:pPr>
+    <w:rPr>
+      <w:rFonts w:asciiTheme="majorHAnsi" w:eastAsiaTheme="majorEastAsia" w:hAnsiTheme="majorHAnsi" w:cstheme="majorBidi"/>
+      <w:color w:val="2F5496" w:themeColor="accent1" w:themeShade="BF"/>
+      <w:sz w:val="32"/>
+      <w:szCs w:val="32"/>
+    </w:rPr>
+  </w:style>
   <w:style w:type="character" w:default="1" w:styleId="Standaardalinea-lettertype">
     <w:name w:val="Default Paragraph Font"/>
     <w:uiPriority w:val="1"/>
-    <w:semiHidden/>
     <w:unhideWhenUsed/>
   </w:style>
   <w:style w:type="table" w:default="1" w:styleId="Standaardtabel">
@@ -478,6 +1194,19 @@
     <w:rPr>
       <w:color w:val="605E5C"/>
       <w:shd w:val="clear" w:color="auto" w:fill="E1DFDD"/>
+    </w:rPr>
+  </w:style>
+  <w:style w:type="character" w:customStyle="1" w:styleId="Kop1Char">
+    <w:name w:val="Kop 1 Char"/>
+    <w:basedOn w:val="Standaardalinea-lettertype"/>
+    <w:link w:val="Kop1"/>
+    <w:uiPriority w:val="9"/>
+    <w:rsid w:val="008C3E22"/>
+    <w:rPr>
+      <w:rFonts w:asciiTheme="majorHAnsi" w:eastAsiaTheme="majorEastAsia" w:hAnsiTheme="majorHAnsi" w:cstheme="majorBidi"/>
+      <w:color w:val="2F5496" w:themeColor="accent1" w:themeShade="BF"/>
+      <w:sz w:val="32"/>
+      <w:szCs w:val="32"/>
     </w:rPr>
   </w:style>
 </w:styles>

</xml_diff>

<commit_message>
Re orderd files in framework
</commit_message>
<xml_diff>
--- a/Voorstel.docx
+++ b/Voorstel.docx
@@ -7,108 +7,7 @@
         <w:pStyle w:val="Kop1"/>
       </w:pPr>
       <w:r>
-        <w:t xml:space="preserve">Wat ik hier doe is </w:t>
-      </w:r>
-      <w:proofErr w:type="spellStart"/>
-      <w:r>
-        <w:t>basicly</w:t>
-      </w:r>
-      <w:proofErr w:type="spellEnd"/>
-      <w:r>
-        <w:t xml:space="preserve"> een soort van </w:t>
-      </w:r>
-      <w:proofErr w:type="spellStart"/>
-      <w:r>
-        <w:t>crowd</w:t>
-      </w:r>
-      <w:proofErr w:type="spellEnd"/>
-      <w:r>
-        <w:t xml:space="preserve"> </w:t>
-      </w:r>
-      <w:proofErr w:type="spellStart"/>
-      <w:r>
-        <w:t>simulation</w:t>
-      </w:r>
-      <w:proofErr w:type="spellEnd"/>
-      <w:r>
-        <w:t>.</w:t>
-      </w:r>
-    </w:p>
-    <w:p/>
-    <w:p>
-      <w:pPr>
-        <w:pStyle w:val="Kop1"/>
-      </w:pPr>
-      <w:r>
-        <w:t>Plan van aa</w:t>
-      </w:r>
-      <w:r>
-        <w:t>npak</w:t>
-      </w:r>
-    </w:p>
-    <w:p>
-      <w:r>
-        <w:t xml:space="preserve">Maak de 3 </w:t>
-      </w:r>
-      <w:proofErr w:type="spellStart"/>
-      <w:r>
-        <w:t>classen</w:t>
-      </w:r>
-      <w:proofErr w:type="spellEnd"/>
-      <w:r>
-        <w:t xml:space="preserve"> voor de mieren elk gebaseerd van een base class</w:t>
-      </w:r>
-    </w:p>
-    <w:p>
-      <w:r>
-        <w:t xml:space="preserve">Voeg aan de 4 </w:t>
-      </w:r>
-      <w:proofErr w:type="spellStart"/>
-      <w:r>
-        <w:t>classen</w:t>
-      </w:r>
-      <w:proofErr w:type="spellEnd"/>
-      <w:r>
-        <w:t xml:space="preserve"> de nodige functies toe.</w:t>
-      </w:r>
-    </w:p>
-    <w:p>
-      <w:r>
-        <w:t xml:space="preserve">Maak een </w:t>
-      </w:r>
-      <w:proofErr w:type="spellStart"/>
-      <w:r>
-        <w:t>behavior</w:t>
-      </w:r>
-      <w:proofErr w:type="spellEnd"/>
-      <w:r>
-        <w:t xml:space="preserve"> tree die de </w:t>
-      </w:r>
-      <w:proofErr w:type="spellStart"/>
-      <w:r>
-        <w:t>beslisingen</w:t>
-      </w:r>
-      <w:proofErr w:type="spellEnd"/>
-      <w:r>
-        <w:t xml:space="preserve"> maakt</w:t>
-      </w:r>
-    </w:p>
-    <w:p>
-      <w:r>
-        <w:t>Maak een lijst van alle mieren in de wereld.</w:t>
-      </w:r>
-    </w:p>
-    <w:p>
-      <w:r>
-        <w:t xml:space="preserve">Voer de </w:t>
-      </w:r>
-      <w:proofErr w:type="spellStart"/>
-      <w:r>
-        <w:t>behavior</w:t>
-      </w:r>
-      <w:proofErr w:type="spellEnd"/>
-      <w:r>
-        <w:t xml:space="preserve"> tree uit op elke mier.</w:t>
+        <w:t>Wat ik hier doe is basicly een soort van crowd simulation.</w:t>
       </w:r>
     </w:p>
     <w:p/>
@@ -118,208 +17,99 @@
         <w:pStyle w:val="Kop1"/>
       </w:pPr>
       <w:r>
-        <w:t>Titel idee</w:t>
-      </w:r>
-    </w:p>
-    <w:p>
-      <w:pPr>
-        <w:rPr>
-          <w:lang w:val="en-GB"/>
-        </w:rPr>
-      </w:pPr>
-      <w:r>
-        <w:rPr>
-          <w:lang w:val="en-GB"/>
-        </w:rPr>
-        <w:t xml:space="preserve">Simulating ant colony </w:t>
-      </w:r>
-      <w:proofErr w:type="spellStart"/>
-      <w:r>
-        <w:rPr>
-          <w:lang w:val="en-GB"/>
-        </w:rPr>
-        <w:t>behavior</w:t>
-      </w:r>
-      <w:proofErr w:type="spellEnd"/>
-      <w:r>
-        <w:rPr>
-          <w:lang w:val="en-GB"/>
-        </w:rPr>
-        <w:t xml:space="preserve"> u</w:t>
-      </w:r>
-      <w:r>
-        <w:rPr>
-          <w:lang w:val="en-GB"/>
-        </w:rPr>
-        <w:t xml:space="preserve">sing influence maps and steering </w:t>
-      </w:r>
-      <w:proofErr w:type="spellStart"/>
-      <w:r>
-        <w:rPr>
-          <w:lang w:val="en-GB"/>
-        </w:rPr>
-        <w:t>behaviors</w:t>
-      </w:r>
-      <w:proofErr w:type="spellEnd"/>
-      <w:r>
-        <w:rPr>
-          <w:lang w:val="en-GB"/>
-        </w:rPr>
-        <w:t>.</w:t>
-      </w:r>
-    </w:p>
-    <w:p>
-      <w:r>
-        <w:t xml:space="preserve">(probeer een mieren kolonie te simuleren met behulp van </w:t>
-      </w:r>
-      <w:proofErr w:type="spellStart"/>
-      <w:r>
-        <w:t>influenc</w:t>
-      </w:r>
-      <w:r>
-        <w:t>e</w:t>
-      </w:r>
-      <w:proofErr w:type="spellEnd"/>
-      <w:r>
-        <w:t xml:space="preserve"> </w:t>
-      </w:r>
-      <w:proofErr w:type="spellStart"/>
-      <w:r>
-        <w:t>maps</w:t>
-      </w:r>
-      <w:proofErr w:type="spellEnd"/>
-      <w:r>
-        <w:t xml:space="preserve">, steering </w:t>
-      </w:r>
-      <w:proofErr w:type="spellStart"/>
-      <w:r>
-        <w:t>behaviors</w:t>
-      </w:r>
-      <w:proofErr w:type="spellEnd"/>
-      <w:r>
-        <w:t xml:space="preserve"> en </w:t>
-      </w:r>
-      <w:proofErr w:type="spellStart"/>
-      <w:r>
-        <w:t>decision</w:t>
-      </w:r>
-      <w:proofErr w:type="spellEnd"/>
-      <w:r>
-        <w:t xml:space="preserve"> making</w:t>
-      </w:r>
-      <w:r>
-        <w:t>)</w:t>
-      </w:r>
-      <w:r>
-        <w:t>.</w:t>
-      </w:r>
-    </w:p>
-    <w:p>
-      <w:r>
-        <w:t xml:space="preserve">Doe opzoekwerk naar mieren, </w:t>
-      </w:r>
-      <w:proofErr w:type="spellStart"/>
-      <w:r>
-        <w:t>influence</w:t>
-      </w:r>
-      <w:proofErr w:type="spellEnd"/>
-      <w:r>
-        <w:t xml:space="preserve"> </w:t>
-      </w:r>
-      <w:proofErr w:type="spellStart"/>
-      <w:r>
-        <w:t>maps</w:t>
-      </w:r>
-      <w:proofErr w:type="spellEnd"/>
-      <w:r>
-        <w:t xml:space="preserve">, steering </w:t>
-      </w:r>
-      <w:proofErr w:type="spellStart"/>
-      <w:r>
-        <w:t>behaviors</w:t>
-      </w:r>
-      <w:proofErr w:type="spellEnd"/>
-      <w:r>
-        <w:t xml:space="preserve"> en </w:t>
-      </w:r>
-      <w:proofErr w:type="spellStart"/>
-      <w:r>
-        <w:t>decision</w:t>
-      </w:r>
-      <w:proofErr w:type="spellEnd"/>
-      <w:r>
-        <w:t xml:space="preserve"> making en plaats dat in uw </w:t>
-      </w:r>
-      <w:proofErr w:type="spellStart"/>
-      <w:r>
-        <w:t>read</w:t>
-      </w:r>
-      <w:proofErr w:type="spellEnd"/>
-      <w:r>
-        <w:t xml:space="preserve"> mee. Combineer ze en schrijf uw </w:t>
-      </w:r>
-      <w:proofErr w:type="spellStart"/>
-      <w:r>
-        <w:t>findings</w:t>
-      </w:r>
-      <w:proofErr w:type="spellEnd"/>
-      <w:r>
-        <w:t xml:space="preserve"> op. Het is ok als het niet 100% gelukt is, trek er uw conclusies uit. Voeg ook meer </w:t>
-      </w:r>
-      <w:proofErr w:type="spellStart"/>
-      <w:r>
-        <w:t>ants</w:t>
-      </w:r>
-      <w:proofErr w:type="spellEnd"/>
-      <w:r>
-        <w:t xml:space="preserve"> toe(</w:t>
-      </w:r>
-      <w:proofErr w:type="spellStart"/>
-      <w:r>
-        <w:t>fighter</w:t>
-      </w:r>
-      <w:proofErr w:type="spellEnd"/>
-      <w:r>
-        <w:t xml:space="preserve"> </w:t>
-      </w:r>
-      <w:proofErr w:type="spellStart"/>
-      <w:r>
-        <w:t>ants</w:t>
-      </w:r>
-      <w:proofErr w:type="spellEnd"/>
-      <w:r>
-        <w:t xml:space="preserve">, </w:t>
-      </w:r>
-      <w:proofErr w:type="spellStart"/>
-      <w:r>
-        <w:t>eggs</w:t>
-      </w:r>
-      <w:proofErr w:type="spellEnd"/>
-      <w:r>
-        <w:t xml:space="preserve">, </w:t>
-      </w:r>
-      <w:proofErr w:type="spellStart"/>
-      <w:r>
-        <w:t>enemies</w:t>
-      </w:r>
-      <w:proofErr w:type="spellEnd"/>
-      <w:r>
-        <w:t>).</w:t>
+        <w:t>Plan van aa</w:t>
+      </w:r>
+      <w:r>
+        <w:t>npak</w:t>
+      </w:r>
+    </w:p>
+    <w:p>
+      <w:r>
+        <w:t>Maak de 3 classen voor de mieren elk gebaseerd van een base class</w:t>
+      </w:r>
+    </w:p>
+    <w:p>
+      <w:r>
+        <w:t>Voeg aan de 4 classen de nodige functies toe.</w:t>
+      </w:r>
+    </w:p>
+    <w:p>
+      <w:r>
+        <w:t>Maak een behavior tree die de beslisingen maakt</w:t>
+      </w:r>
+    </w:p>
+    <w:p>
+      <w:r>
+        <w:t>Maak een lijst van alle mieren in de wereld.</w:t>
+      </w:r>
+    </w:p>
+    <w:p>
+      <w:r>
+        <w:t>Voer de behavior tree uit op elke mier.</w:t>
+      </w:r>
+    </w:p>
+    <w:p/>
+    <w:p>
+      <w:r>
+        <w:t>in update functie pas blackboard steeds aan zodat de huidige ant aangepast word.</w:t>
       </w:r>
     </w:p>
     <w:p/>
     <w:p/>
     <w:p>
+      <w:pPr>
+        <w:pStyle w:val="Kop1"/>
+      </w:pPr>
+      <w:r>
+        <w:t>Titel idee</w:t>
+      </w:r>
+    </w:p>
+    <w:p>
+      <w:pPr>
+        <w:rPr>
+          <w:lang w:val="en-GB"/>
+        </w:rPr>
+      </w:pPr>
+      <w:r>
+        <w:rPr>
+          <w:lang w:val="en-GB"/>
+        </w:rPr>
+        <w:t>Simulating ant colony behavior u</w:t>
+      </w:r>
+      <w:r>
+        <w:rPr>
+          <w:lang w:val="en-GB"/>
+        </w:rPr>
+        <w:t>sing influence maps and steering behaviors.</w:t>
+      </w:r>
+    </w:p>
+    <w:p>
+      <w:r>
+        <w:t>(probeer een mieren kolonie te simuleren met behulp van influenc</w:t>
+      </w:r>
+      <w:r>
+        <w:t>e maps, steering behaviors en decision making</w:t>
+      </w:r>
+      <w:r>
+        <w:t>)</w:t>
+      </w:r>
+      <w:r>
+        <w:t>.</w:t>
+      </w:r>
+    </w:p>
+    <w:p>
+      <w:r>
+        <w:t>Doe opzoekwerk naar mieren, influence maps, steering behaviors en decision making en plaats dat in uw read mee. Combineer ze en schrijf uw findings op. Het is ok als het niet 100% gelukt is, trek er uw conclusies uit. Voeg ook meer ants toe(fighter ants, eggs, enemies).</w:t>
+      </w:r>
+    </w:p>
+    <w:p/>
+    <w:p/>
+    <w:p>
       <w:r>
         <w:t xml:space="preserve">Zoek op wat beter </w:t>
       </w:r>
-      <w:proofErr w:type="spellStart"/>
-      <w:r>
-        <w:t>Propagation</w:t>
-      </w:r>
-      <w:proofErr w:type="spellEnd"/>
-      <w:r>
-        <w:t xml:space="preserve"> </w:t>
+      <w:r>
+        <w:t xml:space="preserve">Propagation </w:t>
       </w:r>
       <w:r>
         <w:t>manieren zijn, stel tabellen op die ze met elkaar vergelijken.</w:t>
@@ -347,23 +137,7 @@
     <w:p/>
     <w:p>
       <w:r>
-        <w:t xml:space="preserve">Gebruik meerdere </w:t>
-      </w:r>
-      <w:proofErr w:type="spellStart"/>
-      <w:r>
-        <w:t>influence</w:t>
-      </w:r>
-      <w:proofErr w:type="spellEnd"/>
-      <w:r>
-        <w:t xml:space="preserve"> </w:t>
-      </w:r>
-      <w:proofErr w:type="spellStart"/>
-      <w:r>
-        <w:t>maps</w:t>
-      </w:r>
-      <w:proofErr w:type="spellEnd"/>
-      <w:r>
-        <w:t xml:space="preserve"> voor nu.</w:t>
+        <w:t>Gebruik meerdere influence maps voor nu.</w:t>
       </w:r>
     </w:p>
     <w:p>
@@ -380,7 +154,6 @@
         <w:pStyle w:val="Kop1"/>
       </w:pPr>
       <w:r>
-        <w:lastRenderedPageBreak/>
         <w:t>Info die handig kan zijn:</w:t>
       </w:r>
     </w:p>
@@ -398,47 +171,7 @@
         <w:t xml:space="preserve">Situation Summary -- Influence maps do a great job of summarizing all the little details in the world and making them easy to understand at a glance. Who's in control of what area? Where are the borders between the territories? </w:t>
       </w:r>
       <w:r>
-        <w:t xml:space="preserve">How </w:t>
-      </w:r>
-      <w:proofErr w:type="spellStart"/>
-      <w:r>
-        <w:t>much</w:t>
-      </w:r>
-      <w:proofErr w:type="spellEnd"/>
-      <w:r>
-        <w:t xml:space="preserve"> </w:t>
-      </w:r>
-      <w:proofErr w:type="spellStart"/>
-      <w:r>
-        <w:t>enemy</w:t>
-      </w:r>
-      <w:proofErr w:type="spellEnd"/>
-      <w:r>
-        <w:t xml:space="preserve"> </w:t>
-      </w:r>
-      <w:proofErr w:type="spellStart"/>
-      <w:r>
-        <w:t>presence</w:t>
-      </w:r>
-      <w:proofErr w:type="spellEnd"/>
-      <w:r>
-        <w:t xml:space="preserve"> is </w:t>
-      </w:r>
-      <w:proofErr w:type="spellStart"/>
-      <w:r>
-        <w:t>there</w:t>
-      </w:r>
-      <w:proofErr w:type="spellEnd"/>
-      <w:r>
-        <w:t xml:space="preserve"> in </w:t>
-      </w:r>
-      <w:proofErr w:type="spellStart"/>
-      <w:r>
-        <w:t>each</w:t>
-      </w:r>
-      <w:proofErr w:type="spellEnd"/>
-      <w:r>
-        <w:t xml:space="preserve"> area?</w:t>
+        <w:t>How much enemy presence is there in each area?</w:t>
       </w:r>
     </w:p>
     <w:p>

</xml_diff>